<commit_message>
With working 1.15 code
</commit_message>
<xml_diff>
--- a/Notes - Full Stack Open Web App Class.docx
+++ b/Notes - Full Stack Open Web App Class.docx
@@ -1248,6 +1248,9 @@
     <w:p/>
     <w:p>
       <w:r>
+        <w:rPr>
+          <w:noProof/>
+        </w:rPr>
         <w:drawing>
           <wp:inline distT="0" distB="0" distL="0" distR="0" wp14:anchorId="2FDA3CF3" wp14:editId="56081E05">
             <wp:extent cx="6858000" cy="3513455"/>
@@ -1287,7 +1290,52 @@
     </w:p>
     <w:p>
       <w:r>
+        <w:rPr>
+          <w:noProof/>
+        </w:rPr>
         <w:lastRenderedPageBreak/>
+        <w:drawing>
+          <wp:inline distT="0" distB="0" distL="0" distR="0" wp14:anchorId="5A25FE54" wp14:editId="2F72C75D">
+            <wp:extent cx="4717657" cy="3525575"/>
+            <wp:effectExtent l="0" t="0" r="6985" b="0"/>
+            <wp:docPr id="1018177155" name="Picture 1"/>
+            <wp:cNvGraphicFramePr>
+              <a:graphicFrameLocks xmlns:a="http://schemas.openxmlformats.org/drawingml/2006/main" noChangeAspect="1"/>
+            </wp:cNvGraphicFramePr>
+            <a:graphic xmlns:a="http://schemas.openxmlformats.org/drawingml/2006/main">
+              <a:graphicData uri="http://schemas.openxmlformats.org/drawingml/2006/picture">
+                <pic:pic xmlns:pic="http://schemas.openxmlformats.org/drawingml/2006/picture">
+                  <pic:nvPicPr>
+                    <pic:cNvPr id="1018177155" name=""/>
+                    <pic:cNvPicPr/>
+                  </pic:nvPicPr>
+                  <pic:blipFill>
+                    <a:blip r:embed="rId29"/>
+                    <a:stretch>
+                      <a:fillRect/>
+                    </a:stretch>
+                  </pic:blipFill>
+                  <pic:spPr>
+                    <a:xfrm>
+                      <a:off x="0" y="0"/>
+                      <a:ext cx="4721196" cy="3528220"/>
+                    </a:xfrm>
+                    <a:prstGeom prst="rect">
+                      <a:avLst/>
+                    </a:prstGeom>
+                  </pic:spPr>
+                </pic:pic>
+              </a:graphicData>
+            </a:graphic>
+          </wp:inline>
+        </w:drawing>
+      </w:r>
+    </w:p>
+    <w:p>
+      <w:r>
+        <w:rPr>
+          <w:noProof/>
+        </w:rPr>
         <w:drawing>
           <wp:inline distT="0" distB="0" distL="0" distR="0" wp14:anchorId="4E087E44" wp14:editId="60784FD1">
             <wp:extent cx="6858000" cy="4166870"/>
@@ -1304,7 +1352,7 @@
                     <pic:cNvPicPr/>
                   </pic:nvPicPr>
                   <pic:blipFill>
-                    <a:blip r:embed="rId29"/>
+                    <a:blip r:embed="rId30"/>
                     <a:stretch>
                       <a:fillRect/>
                     </a:stretch>

</xml_diff>